<commit_message>
GSTIN ADDED TO BASE DOCUMENT FILE
</commit_message>
<xml_diff>
--- a/QUOTATION.docx
+++ b/QUOTATION.docx
@@ -3495,6 +3495,32 @@
                               </w:rPr>
                               <w:t xml:space="preserve"> </w:t>
                             </w:r>
+                            <w:r>
+                              <w:rPr>
+                                <w:rFonts w:ascii="Roboto Slab" w:eastAsia="Roboto Slab" w:hAnsi="Roboto Slab" w:cstheme="minorBidi"/>
+                                <w:b/>
+                                <w:bCs/>
+                                <w:spacing w:val="20"/>
+                                <w:kern w:val="24"/>
+                                <w:sz w:val="18"/>
+                                <w:szCs w:val="16"/>
+                                <w:lang w:val="en-IN"/>
+                              </w:rPr>
+                              <w:t>09AYKPM6279P2Z9</w:t>
+                            </w:r>
+                            <w:r>
+                              <w:rPr>
+                                <w:rFonts w:ascii="Roboto Slab" w:eastAsia="Roboto Slab" w:hAnsi="Roboto Slab" w:cstheme="minorBidi"/>
+                                <w:b/>
+                                <w:bCs/>
+                                <w:spacing w:val="20"/>
+                                <w:kern w:val="24"/>
+                                <w:sz w:val="18"/>
+                                <w:szCs w:val="16"/>
+                                <w:lang w:val="en-IN"/>
+                              </w:rPr>
+                              <w:t xml:space="preserve"> </w:t>
+                            </w:r>
                           </w:p>
                         </w:txbxContent>
                       </wps:txbx>
@@ -3571,6 +3597,32 @@
                           <w:b/>
                           <w:bCs/>
                           <w:color w:val="FFFFFF" w:themeColor="background1"/>
+                          <w:spacing w:val="20"/>
+                          <w:kern w:val="24"/>
+                          <w:sz w:val="18"/>
+                          <w:szCs w:val="16"/>
+                          <w:lang w:val="en-IN"/>
+                        </w:rPr>
+                        <w:t xml:space="preserve"> </w:t>
+                      </w:r>
+                      <w:r>
+                        <w:rPr>
+                          <w:rFonts w:ascii="Roboto Slab" w:eastAsia="Roboto Slab" w:hAnsi="Roboto Slab" w:cstheme="minorBidi"/>
+                          <w:b/>
+                          <w:bCs/>
+                          <w:spacing w:val="20"/>
+                          <w:kern w:val="24"/>
+                          <w:sz w:val="18"/>
+                          <w:szCs w:val="16"/>
+                          <w:lang w:val="en-IN"/>
+                        </w:rPr>
+                        <w:t>09AYKPM6279P2Z9</w:t>
+                      </w:r>
+                      <w:r>
+                        <w:rPr>
+                          <w:rFonts w:ascii="Roboto Slab" w:eastAsia="Roboto Slab" w:hAnsi="Roboto Slab" w:cstheme="minorBidi"/>
+                          <w:b/>
+                          <w:bCs/>
                           <w:spacing w:val="20"/>
                           <w:kern w:val="24"/>
                           <w:sz w:val="18"/>
@@ -4584,31 +4636,7 @@
                                 <w:szCs w:val="16"/>
                                 <w:lang w:val="en-IN"/>
                               </w:rPr>
-                              <w:t xml:space="preserve">NEAR </w:t>
-                            </w:r>
-                            <w:proofErr w:type="gramStart"/>
-                            <w:r>
-                              <w:rPr>
-                                <w:rFonts w:ascii="Roboto Slab" w:eastAsia="Roboto Slab" w:hAnsi="Roboto Slab" w:cstheme="minorBidi"/>
-                                <w:color w:val="FFFFFF" w:themeColor="background1"/>
-                                <w:kern w:val="24"/>
-                                <w:sz w:val="16"/>
-                                <w:szCs w:val="16"/>
-                                <w:lang w:val="en-IN"/>
-                              </w:rPr>
-                              <w:t>SUB DIVISION</w:t>
-                            </w:r>
-                            <w:proofErr w:type="gramEnd"/>
-                            <w:r>
-                              <w:rPr>
-                                <w:rFonts w:ascii="Roboto Slab" w:eastAsia="Roboto Slab" w:hAnsi="Roboto Slab" w:cstheme="minorBidi"/>
-                                <w:color w:val="FFFFFF" w:themeColor="background1"/>
-                                <w:kern w:val="24"/>
-                                <w:sz w:val="16"/>
-                                <w:szCs w:val="16"/>
-                                <w:lang w:val="en-IN"/>
-                              </w:rPr>
-                              <w:t xml:space="preserve"> HOSPITAL,</w:t>
+                              <w:t>NEAR SUB DIVISION HOSPITAL,</w:t>
                             </w:r>
                             <w:r>
                               <w:rPr>
@@ -4668,31 +4696,7 @@
                           <w:szCs w:val="16"/>
                           <w:lang w:val="en-IN"/>
                         </w:rPr>
-                        <w:t xml:space="preserve">NEAR </w:t>
-                      </w:r>
-                      <w:proofErr w:type="gramStart"/>
-                      <w:r>
-                        <w:rPr>
-                          <w:rFonts w:ascii="Roboto Slab" w:eastAsia="Roboto Slab" w:hAnsi="Roboto Slab" w:cstheme="minorBidi"/>
-                          <w:color w:val="FFFFFF" w:themeColor="background1"/>
-                          <w:kern w:val="24"/>
-                          <w:sz w:val="16"/>
-                          <w:szCs w:val="16"/>
-                          <w:lang w:val="en-IN"/>
-                        </w:rPr>
-                        <w:t>SUB DIVISION</w:t>
-                      </w:r>
-                      <w:proofErr w:type="gramEnd"/>
-                      <w:r>
-                        <w:rPr>
-                          <w:rFonts w:ascii="Roboto Slab" w:eastAsia="Roboto Slab" w:hAnsi="Roboto Slab" w:cstheme="minorBidi"/>
-                          <w:color w:val="FFFFFF" w:themeColor="background1"/>
-                          <w:kern w:val="24"/>
-                          <w:sz w:val="16"/>
-                          <w:szCs w:val="16"/>
-                          <w:lang w:val="en-IN"/>
-                        </w:rPr>
-                        <w:t xml:space="preserve"> HOSPITAL,</w:t>
+                        <w:t>NEAR SUB DIVISION HOSPITAL,</w:t>
                       </w:r>
                       <w:r>
                         <w:rPr>
@@ -15447,6 +15451,9 @@
 
 <file path=word/recipientData.xml><?xml version="1.0" encoding="utf-8"?>
 <wne:recipients xmlns:wpc="http://schemas.microsoft.com/office/word/2010/wordprocessingCanvas" xmlns:cx="http://schemas.microsoft.com/office/drawing/2014/chartex" xmlns:cx1="http://schemas.microsoft.com/office/drawing/2015/9/8/chartex" xmlns:cx2="http://schemas.microsoft.com/office/drawing/2015/10/21/chartex" xmlns:cx3="http://schemas.microsoft.com/office/drawing/2016/5/9/chartex" xmlns:cx4="http://schemas.microsoft.com/office/drawing/2016/5/10/chartex" xmlns:cx5="http://schemas.microsoft.com/office/drawing/2016/5/11/chartex" xmlns:cx6="http://schemas.microsoft.com/office/drawing/2016/5/12/chartex" xmlns:cx7="http://schemas.microsoft.com/office/drawing/2016/5/13/chartex" xmlns:cx8="http://schemas.microsoft.com/office/drawing/2016/5/14/chartex" xmlns:mc="http://schemas.openxmlformats.org/markup-compatibility/2006" xmlns:aink="http://schemas.microsoft.com/office/drawing/2016/ink" xmlns:am3d="http://schemas.microsoft.com/office/drawing/2017/model3d" xmlns:o="urn:schemas-microsoft-com:office:office" xmlns:oel="http://schemas.microsoft.com/office/2019/extlst" xmlns:r="http://schemas.openxmlformats.org/officeDocument/2006/relationships" xmlns:m="http://schemas.openxmlformats.org/officeDocument/2006/math" xmlns:v="urn:schemas-microsoft-com:vml" xmlns:wp14="http://schemas.microsoft.com/office/word/2010/wordprocessingDrawing" xmlns:wp="http://schemas.openxmlformats.org/drawingml/2006/wordprocessingDrawing" xmlns:w10="urn:schemas-microsoft-com:office:word" xmlns:w="http://schemas.openxmlformats.org/wordprocessingml/2006/main" xmlns:w14="http://schemas.microsoft.com/office/word/2010/wordml" xmlns:w15="http://schemas.microsoft.com/office/word/2012/wordml" xmlns:w16cex="http://schemas.microsoft.com/office/word/2018/wordml/cex" xmlns:w16cid="http://schemas.microsoft.com/office/word/2016/wordml/cid" xmlns:w16="http://schemas.microsoft.com/office/word/2018/wordml" xmlns:w16sdtdh="http://schemas.microsoft.com/office/word/2020/wordml/sdtdatahash" xmlns:w16se="http://schemas.microsoft.com/office/word/2015/wordml/symex" xmlns:wpg="http://schemas.microsoft.com/office/word/2010/wordprocessingGroup" xmlns:wpi="http://schemas.microsoft.com/office/word/2010/wordprocessingInk" xmlns:wne="http://schemas.microsoft.com/office/word/2006/wordml" xmlns:wps="http://schemas.microsoft.com/office/word/2010/wordprocessingShape" mc:Ignorable="w14 w15 w16se w16cid w16 w16cex w16sdtdh wp14">
+  <wne:recipientData>
+    <wne:active wne:val="1"/>
+  </wne:recipientData>
   <wne:recipientData>
     <wne:active wne:val="1"/>
   </wne:recipientData>

</xml_diff>